<commit_message>
Update Doc : Correct the incorrectly written content
</commit_message>
<xml_diff>
--- a/작업일지/작업일지(0116~0122).docx
+++ b/작업일지/작업일지(0116~0122).docx
@@ -174,6 +174,7 @@
                 <w:sz w:val="22"/>
               </w:rPr>
             </w:pPr>
+            <w:proofErr w:type="spellStart"/>
             <w:r>
               <w:rPr>
                 <w:rFonts w:hint="eastAsia"/>
@@ -182,6 +183,7 @@
               </w:rPr>
               <w:t>팀명</w:t>
             </w:r>
+            <w:proofErr w:type="spellEnd"/>
           </w:p>
         </w:tc>
         <w:tc>
@@ -522,11 +524,19 @@
               </w:rPr>
               <w:t xml:space="preserve">서버 코드 </w:t>
             </w:r>
-            <w:r>
-              <w:rPr>
-                <w:b/>
-              </w:rPr>
-              <w:t xml:space="preserve">cpp </w:t>
+            <w:proofErr w:type="spellStart"/>
+            <w:r>
+              <w:rPr>
+                <w:b/>
+              </w:rPr>
+              <w:t>cpp</w:t>
+            </w:r>
+            <w:proofErr w:type="spellEnd"/>
+            <w:r>
+              <w:rPr>
+                <w:b/>
+              </w:rPr>
+              <w:t xml:space="preserve"> </w:t>
             </w:r>
             <w:r>
               <w:rPr>
@@ -549,6 +559,114 @@
                 <w:b/>
               </w:rPr>
               <w:t>김덕현</w:t>
+            </w:r>
+          </w:p>
+          <w:p>
+            <w:pPr>
+              <w:pStyle w:val="a4"/>
+              <w:widowControl/>
+              <w:numPr>
+                <w:ilvl w:val="0"/>
+                <w:numId w:val="8"/>
+              </w:numPr>
+              <w:wordWrap/>
+              <w:autoSpaceDE/>
+              <w:autoSpaceDN/>
+              <w:ind w:leftChars="0"/>
+              <w:rPr>
+                <w:b/>
+                <w:bCs/>
+              </w:rPr>
+            </w:pPr>
+            <w:proofErr w:type="spellStart"/>
+            <w:r>
+              <w:rPr>
+                <w:b/>
+                <w:bCs/>
+              </w:rPr>
+              <w:t>Performance_of_GeometryShader_in_Particles</w:t>
+            </w:r>
+            <w:proofErr w:type="spellEnd"/>
+            <w:r>
+              <w:rPr>
+                <w:b/>
+                <w:bCs/>
+              </w:rPr>
+              <w:t xml:space="preserve"> </w:t>
+            </w:r>
+            <w:r>
+              <w:rPr>
+                <w:rFonts w:hint="eastAsia"/>
+                <w:b/>
+                <w:bCs/>
+              </w:rPr>
+              <w:t>프로젝트</w:t>
+            </w:r>
+            <w:r>
+              <w:rPr>
+                <w:b/>
+                <w:bCs/>
+              </w:rPr>
+              <w:t xml:space="preserve"> </w:t>
+            </w:r>
+            <w:r>
+              <w:rPr>
+                <w:rFonts w:hint="eastAsia"/>
+                <w:b/>
+                <w:bCs/>
+              </w:rPr>
+              <w:t>구현</w:t>
+            </w:r>
+          </w:p>
+          <w:p>
+            <w:pPr>
+              <w:pStyle w:val="a4"/>
+              <w:widowControl/>
+              <w:numPr>
+                <w:ilvl w:val="0"/>
+                <w:numId w:val="8"/>
+              </w:numPr>
+              <w:wordWrap/>
+              <w:autoSpaceDE/>
+              <w:autoSpaceDN/>
+              <w:ind w:leftChars="0"/>
+              <w:rPr>
+                <w:b/>
+                <w:bCs/>
+              </w:rPr>
+            </w:pPr>
+            <w:proofErr w:type="spellStart"/>
+            <w:r>
+              <w:rPr>
+                <w:rFonts w:hint="eastAsia"/>
+                <w:b/>
+                <w:bCs/>
+              </w:rPr>
+              <w:t>파티클</w:t>
+            </w:r>
+            <w:proofErr w:type="spellEnd"/>
+            <w:r>
+              <w:rPr>
+                <w:rFonts w:hint="eastAsia"/>
+                <w:b/>
+                <w:bCs/>
+              </w:rPr>
+              <w:t xml:space="preserve"> 시스템 구현</w:t>
+            </w:r>
+          </w:p>
+          <w:p>
+            <w:pPr>
+              <w:jc w:val="left"/>
+              <w:rPr>
+                <w:b/>
+              </w:rPr>
+            </w:pPr>
+            <w:r>
+              <w:rPr>
+                <w:rFonts w:hint="eastAsia"/>
+                <w:b/>
+              </w:rPr>
+              <w:t>임해인</w:t>
             </w:r>
           </w:p>
           <w:p>
@@ -566,61 +684,6 @@
             </w:pPr>
             <w:r>
               <w:rPr>
-                <w:b/>
-              </w:rPr>
-              <w:t>export한 데이터를 통한 애니메이션 적용에 대한 공부</w:t>
-            </w:r>
-          </w:p>
-          <w:p>
-            <w:pPr>
-              <w:pStyle w:val="a4"/>
-              <w:numPr>
-                <w:ilvl w:val="0"/>
-                <w:numId w:val="8"/>
-              </w:numPr>
-              <w:ind w:leftChars="0"/>
-              <w:jc w:val="left"/>
-              <w:rPr>
-                <w:b/>
-              </w:rPr>
-            </w:pPr>
-            <w:r>
-              <w:rPr>
-                <w:b/>
-              </w:rPr>
-              <w:t>Direct3D 특강 예제 활용</w:t>
-            </w:r>
-          </w:p>
-          <w:p>
-            <w:pPr>
-              <w:jc w:val="left"/>
-              <w:rPr>
-                <w:b/>
-              </w:rPr>
-            </w:pPr>
-            <w:r>
-              <w:rPr>
-                <w:rFonts w:hint="eastAsia"/>
-                <w:b/>
-              </w:rPr>
-              <w:t>임해인</w:t>
-            </w:r>
-          </w:p>
-          <w:p>
-            <w:pPr>
-              <w:pStyle w:val="a4"/>
-              <w:numPr>
-                <w:ilvl w:val="0"/>
-                <w:numId w:val="8"/>
-              </w:numPr>
-              <w:ind w:leftChars="0"/>
-              <w:jc w:val="left"/>
-              <w:rPr>
-                <w:b/>
-              </w:rPr>
-            </w:pPr>
-            <w:r>
-              <w:rPr>
                 <w:rFonts w:hint="eastAsia"/>
                 <w:b/>
               </w:rPr>
@@ -723,7 +786,21 @@
         <w:rPr>
           <w:rFonts w:hint="eastAsia"/>
         </w:rPr>
-        <w:t>진행 방향이 랜덤하지 않고 모두 같은 방향으로 이동하는 버그 수정</w:t>
+        <w:t xml:space="preserve">진행 방향이 </w:t>
+      </w:r>
+      <w:proofErr w:type="spellStart"/>
+      <w:r>
+        <w:rPr>
+          <w:rFonts w:hint="eastAsia"/>
+        </w:rPr>
+        <w:t>랜덤하지</w:t>
+      </w:r>
+      <w:proofErr w:type="spellEnd"/>
+      <w:r>
+        <w:rPr>
+          <w:rFonts w:hint="eastAsia"/>
+        </w:rPr>
+        <w:t xml:space="preserve"> 않고 모두 같은 방향으로 이동하는 버그 수정</w:t>
       </w:r>
     </w:p>
     <w:p>
@@ -787,8 +864,13 @@
         </w:rPr>
         <w:t xml:space="preserve">서버 코드 </w:t>
       </w:r>
-      <w:r>
-        <w:t xml:space="preserve">cpp </w:t>
+      <w:proofErr w:type="spellStart"/>
+      <w:r>
+        <w:t>cpp</w:t>
+      </w:r>
+      <w:proofErr w:type="spellEnd"/>
+      <w:r>
+        <w:t xml:space="preserve"> </w:t>
       </w:r>
       <w:r>
         <w:rPr>
@@ -937,6 +1019,7 @@
           <w:bCs/>
         </w:rPr>
       </w:pPr>
+      <w:proofErr w:type="spellStart"/>
       <w:r>
         <w:rPr>
           <w:b/>
@@ -944,6 +1027,7 @@
         </w:rPr>
         <w:t>Performance_of_GeometryShader_in_Particles</w:t>
       </w:r>
+      <w:proofErr w:type="spellEnd"/>
       <w:r>
         <w:rPr>
           <w:b/>
@@ -988,17 +1072,39 @@
         <w:autoSpaceDN/>
         <w:ind w:leftChars="0"/>
       </w:pPr>
-      <w:r>
-        <w:rPr>
-          <w:rFonts w:hint="eastAsia"/>
-        </w:rPr>
-        <w:t>파티클에서의 기하 쉐이더</w:t>
-      </w:r>
-      <w:r>
-        <w:rPr>
-          <w:rFonts w:hint="eastAsia"/>
-        </w:rPr>
-        <w:t>를 통한</w:t>
+      <w:proofErr w:type="spellStart"/>
+      <w:r>
+        <w:rPr>
+          <w:rFonts w:hint="eastAsia"/>
+        </w:rPr>
+        <w:t>파티클에서의</w:t>
+      </w:r>
+      <w:proofErr w:type="spellEnd"/>
+      <w:r>
+        <w:rPr>
+          <w:rFonts w:hint="eastAsia"/>
+        </w:rPr>
+        <w:t xml:space="preserve"> 기하 </w:t>
+      </w:r>
+      <w:proofErr w:type="spellStart"/>
+      <w:r>
+        <w:rPr>
+          <w:rFonts w:hint="eastAsia"/>
+        </w:rPr>
+        <w:t>쉐이더</w:t>
+      </w:r>
+      <w:r>
+        <w:rPr>
+          <w:rFonts w:hint="eastAsia"/>
+        </w:rPr>
+        <w:t>를</w:t>
+      </w:r>
+      <w:proofErr w:type="spellEnd"/>
+      <w:r>
+        <w:rPr>
+          <w:rFonts w:hint="eastAsia"/>
+        </w:rPr>
+        <w:t xml:space="preserve"> 통한</w:t>
       </w:r>
       <w:r>
         <w:rPr>
@@ -1087,13 +1193,27 @@
         <w:rPr>
           <w:rFonts w:hint="eastAsia"/>
         </w:rPr>
-        <w:t xml:space="preserve"> 기하쉐이더</w:t>
-      </w:r>
-      <w:r>
-        <w:rPr>
-          <w:rFonts w:hint="eastAsia"/>
-        </w:rPr>
-        <w:t xml:space="preserve">로 그리는 것에 대해 </w:t>
+        <w:t xml:space="preserve"> </w:t>
+      </w:r>
+      <w:proofErr w:type="spellStart"/>
+      <w:r>
+        <w:rPr>
+          <w:rFonts w:hint="eastAsia"/>
+        </w:rPr>
+        <w:t>기하쉐이더</w:t>
+      </w:r>
+      <w:r>
+        <w:rPr>
+          <w:rFonts w:hint="eastAsia"/>
+        </w:rPr>
+        <w:t>로</w:t>
+      </w:r>
+      <w:proofErr w:type="spellEnd"/>
+      <w:r>
+        <w:rPr>
+          <w:rFonts w:hint="eastAsia"/>
+        </w:rPr>
+        <w:t xml:space="preserve"> 그리는 것에 대해 </w:t>
       </w:r>
       <w:r>
         <w:t>On</w:t>
@@ -1141,8 +1261,23 @@
         <w:rPr>
           <w:rFonts w:hint="eastAsia"/>
         </w:rPr>
-        <w:t xml:space="preserve">이면 기하쉐이더를 통해 </w:t>
-      </w:r>
+        <w:t xml:space="preserve">이면 </w:t>
+      </w:r>
+      <w:proofErr w:type="spellStart"/>
+      <w:r>
+        <w:rPr>
+          <w:rFonts w:hint="eastAsia"/>
+        </w:rPr>
+        <w:t>기하쉐이더를</w:t>
+      </w:r>
+      <w:proofErr w:type="spellEnd"/>
+      <w:r>
+        <w:rPr>
+          <w:rFonts w:hint="eastAsia"/>
+        </w:rPr>
+        <w:t xml:space="preserve"> 통해 </w:t>
+      </w:r>
+      <w:proofErr w:type="gramStart"/>
       <w:r>
         <w:rPr>
           <w:rFonts w:hint="eastAsia"/>
@@ -1174,7 +1309,14 @@
         <w:rPr>
           <w:rFonts w:hint="eastAsia"/>
         </w:rPr>
-        <w:t>고,</w:t>
+        <w:t>고</w:t>
+      </w:r>
+      <w:proofErr w:type="gramEnd"/>
+      <w:r>
+        <w:rPr>
+          <w:rFonts w:hint="eastAsia"/>
+        </w:rPr>
+        <w:t>,</w:t>
       </w:r>
       <w:r>
         <w:t xml:space="preserve"> </w:t>
@@ -1186,7 +1328,14 @@
         <w:rPr>
           <w:rFonts w:hint="eastAsia"/>
         </w:rPr>
-        <w:t>이면 일반</w:t>
+        <w:t xml:space="preserve">이면 </w:t>
+      </w:r>
+      <w:proofErr w:type="spellStart"/>
+      <w:r>
+        <w:rPr>
+          <w:rFonts w:hint="eastAsia"/>
+        </w:rPr>
+        <w:t>일반</w:t>
       </w:r>
       <w:r>
         <w:rPr>
@@ -1198,7 +1347,14 @@
         <w:rPr>
           <w:rFonts w:hint="eastAsia"/>
         </w:rPr>
-        <w:t>를 통해</w:t>
+        <w:t>를</w:t>
+      </w:r>
+      <w:proofErr w:type="spellEnd"/>
+      <w:r>
+        <w:rPr>
+          <w:rFonts w:hint="eastAsia"/>
+        </w:rPr>
+        <w:t xml:space="preserve"> 통해</w:t>
       </w:r>
       <w:r>
         <w:rPr>
@@ -1254,13 +1410,23 @@
           <w:bCs/>
         </w:rPr>
       </w:pPr>
+      <w:proofErr w:type="spellStart"/>
       <w:r>
         <w:rPr>
           <w:rFonts w:hint="eastAsia"/>
           <w:b/>
           <w:bCs/>
         </w:rPr>
-        <w:t>파티클 시스템 구현</w:t>
+        <w:t>파티클</w:t>
+      </w:r>
+      <w:proofErr w:type="spellEnd"/>
+      <w:r>
+        <w:rPr>
+          <w:rFonts w:hint="eastAsia"/>
+          <w:b/>
+          <w:bCs/>
+        </w:rPr>
+        <w:t xml:space="preserve"> 시스템 구현</w:t>
       </w:r>
     </w:p>
     <w:p>
@@ -1276,12 +1442,14 @@
         <w:autoSpaceDN/>
         <w:ind w:leftChars="0"/>
       </w:pPr>
+      <w:proofErr w:type="spellStart"/>
       <w:r>
         <w:rPr>
           <w:rFonts w:hint="eastAsia"/>
         </w:rPr>
         <w:t>파티클</w:t>
       </w:r>
+      <w:proofErr w:type="spellEnd"/>
       <w:r>
         <w:rPr>
           <w:rFonts w:hint="eastAsia"/>
@@ -1324,9 +1492,11 @@
         </w:rPr>
         <w:t xml:space="preserve">랜덤 </w:t>
       </w:r>
+      <w:proofErr w:type="spellStart"/>
       <w:r>
         <w:t>LifeTime</w:t>
       </w:r>
+      <w:proofErr w:type="spellEnd"/>
     </w:p>
     <w:p>
       <w:pPr>
@@ -1341,11 +1511,19 @@
         <w:autoSpaceDN/>
         <w:ind w:leftChars="0"/>
       </w:pPr>
-      <w:r>
-        <w:rPr>
-          <w:rFonts w:hint="eastAsia"/>
-        </w:rPr>
-        <w:t>파티클의 생성과 소멸</w:t>
+      <w:proofErr w:type="spellStart"/>
+      <w:r>
+        <w:rPr>
+          <w:rFonts w:hint="eastAsia"/>
+        </w:rPr>
+        <w:t>파티클의</w:t>
+      </w:r>
+      <w:proofErr w:type="spellEnd"/>
+      <w:r>
+        <w:rPr>
+          <w:rFonts w:hint="eastAsia"/>
+        </w:rPr>
+        <w:t xml:space="preserve"> 생성과 소멸</w:t>
       </w:r>
     </w:p>
     <w:p>
@@ -1415,9 +1593,6 @@
         <w:wordWrap/>
         <w:autoSpaceDE/>
         <w:autoSpaceDN/>
-        <w:rPr>
-          <w:rFonts w:hint="eastAsia"/>
-        </w:rPr>
       </w:pPr>
     </w:p>
     <w:p>
@@ -1628,12 +1803,28 @@
               <w:ind w:leftChars="0"/>
               <w:jc w:val="left"/>
             </w:pPr>
-            <w:r>
-              <w:rPr>
-                <w:rFonts w:hint="eastAsia"/>
-              </w:rPr>
-              <w:t>파티클 미구현</w:t>
-            </w:r>
+            <w:proofErr w:type="spellStart"/>
+            <w:r>
+              <w:rPr>
+                <w:rFonts w:hint="eastAsia"/>
+              </w:rPr>
+              <w:t>파티클</w:t>
+            </w:r>
+            <w:proofErr w:type="spellEnd"/>
+            <w:r>
+              <w:rPr>
+                <w:rFonts w:hint="eastAsia"/>
+              </w:rPr>
+              <w:t xml:space="preserve"> </w:t>
+            </w:r>
+            <w:proofErr w:type="spellStart"/>
+            <w:r>
+              <w:rPr>
+                <w:rFonts w:hint="eastAsia"/>
+              </w:rPr>
+              <w:t>미구현</w:t>
+            </w:r>
+            <w:proofErr w:type="spellEnd"/>
           </w:p>
         </w:tc>
         <w:tc>
@@ -1691,11 +1882,19 @@
               <w:ind w:leftChars="0"/>
               <w:jc w:val="left"/>
             </w:pPr>
-            <w:r>
-              <w:rPr>
-                <w:rFonts w:hint="eastAsia"/>
-              </w:rPr>
-              <w:t>파티클 구현</w:t>
+            <w:proofErr w:type="spellStart"/>
+            <w:r>
+              <w:rPr>
+                <w:rFonts w:hint="eastAsia"/>
+              </w:rPr>
+              <w:t>파티클</w:t>
+            </w:r>
+            <w:proofErr w:type="spellEnd"/>
+            <w:r>
+              <w:rPr>
+                <w:rFonts w:hint="eastAsia"/>
+              </w:rPr>
+              <w:t xml:space="preserve"> 구현</w:t>
             </w:r>
           </w:p>
         </w:tc>
@@ -1861,6 +2060,7 @@
               </w:rPr>
               <w:t xml:space="preserve">쓰레드 분리 </w:t>
             </w:r>
+            <w:proofErr w:type="gramStart"/>
             <w:r>
               <w:t xml:space="preserve">( </w:t>
             </w:r>
@@ -1868,11 +2068,26 @@
               <w:rPr>
                 <w:rFonts w:hint="eastAsia"/>
               </w:rPr>
-              <w:t>커맨드 리스트 e</w:t>
+              <w:t>커맨드</w:t>
+            </w:r>
+            <w:proofErr w:type="gramEnd"/>
+            <w:r>
+              <w:rPr>
+                <w:rFonts w:hint="eastAsia"/>
+              </w:rPr>
+              <w:t xml:space="preserve"> 리스트 </w:t>
+            </w:r>
+            <w:proofErr w:type="spellStart"/>
+            <w:r>
+              <w:rPr>
+                <w:rFonts w:hint="eastAsia"/>
+              </w:rPr>
+              <w:t>e</w:t>
             </w:r>
             <w:r>
               <w:t>xcute</w:t>
             </w:r>
+            <w:proofErr w:type="spellEnd"/>
             <w:r>
               <w:rPr>
                 <w:rFonts w:hint="eastAsia"/>
@@ -1899,8 +2114,16 @@
               <w:rPr>
                 <w:rFonts w:hint="eastAsia"/>
               </w:rPr>
-              <w:t>프로젝트에 파티클</w:t>
-            </w:r>
+              <w:t xml:space="preserve">프로젝트에 </w:t>
+            </w:r>
+            <w:proofErr w:type="spellStart"/>
+            <w:r>
+              <w:rPr>
+                <w:rFonts w:hint="eastAsia"/>
+              </w:rPr>
+              <w:t>파티클</w:t>
+            </w:r>
+            <w:proofErr w:type="spellEnd"/>
             <w:r>
               <w:rPr>
                 <w:rFonts w:hint="eastAsia"/>
@@ -1921,7 +2144,21 @@
               <w:rPr>
                 <w:rFonts w:hint="eastAsia"/>
               </w:rPr>
-              <w:t>회전 정보 재구현(서버)</w:t>
+              <w:t xml:space="preserve">회전 정보 </w:t>
+            </w:r>
+            <w:proofErr w:type="spellStart"/>
+            <w:r>
+              <w:rPr>
+                <w:rFonts w:hint="eastAsia"/>
+              </w:rPr>
+              <w:t>재구현</w:t>
+            </w:r>
+            <w:proofErr w:type="spellEnd"/>
+            <w:r>
+              <w:rPr>
+                <w:rFonts w:hint="eastAsia"/>
+              </w:rPr>
+              <w:t>(서버)</w:t>
             </w:r>
           </w:p>
         </w:tc>

</xml_diff>